<commit_message>
update in features branch
</commit_message>
<xml_diff>
--- a/Introduction.docx
+++ b/Introduction.docx
@@ -252,6 +252,156 @@
         </w:rPr>
         <w:t xml:space="preserve">  git push -u origin main</w:t>
       </w:r>
+    </w:p>
+    <w:p>
+      <w:pPr>
+        <w:rPr>
+          <w:sz w:val="24"/>
+          <w:szCs w:val="24"/>
+          <w:lang w:val="en-US"/>
+        </w:rPr>
+      </w:pPr>
+    </w:p>
+    <w:p>
+      <w:pPr>
+        <w:rPr>
+          <w:sz w:val="24"/>
+          <w:szCs w:val="24"/>
+          <w:lang w:val="en-US"/>
+        </w:rPr>
+      </w:pPr>
+      <w:r>
+        <w:rPr>
+          <w:sz w:val="24"/>
+          <w:szCs w:val="24"/>
+          <w:lang w:val="en-US"/>
+        </w:rPr>
+        <w:t xml:space="preserve">to create new branch </w:t>
+      </w:r>
+    </w:p>
+    <w:p>
+      <w:pPr>
+        <w:rPr>
+          <w:sz w:val="24"/>
+          <w:szCs w:val="24"/>
+          <w:lang w:val="en-US"/>
+        </w:rPr>
+      </w:pPr>
+      <w:r>
+        <w:rPr>
+          <w:sz w:val="24"/>
+          <w:szCs w:val="24"/>
+          <w:lang w:val="en-US"/>
+        </w:rPr>
+        <w:t xml:space="preserve">git branch </w:t>
+      </w:r>
+      <w:proofErr w:type="spellStart"/>
+      <w:r>
+        <w:rPr>
+          <w:sz w:val="24"/>
+          <w:szCs w:val="24"/>
+          <w:lang w:val="en-US"/>
+        </w:rPr>
+        <w:t>branch_name</w:t>
+      </w:r>
+      <w:proofErr w:type="spellEnd"/>
+    </w:p>
+    <w:p>
+      <w:pPr>
+        <w:rPr>
+          <w:sz w:val="24"/>
+          <w:szCs w:val="24"/>
+          <w:lang w:val="en-US"/>
+        </w:rPr>
+      </w:pPr>
+      <w:r>
+        <w:rPr>
+          <w:sz w:val="24"/>
+          <w:szCs w:val="24"/>
+          <w:lang w:val="en-US"/>
+        </w:rPr>
+        <w:t>to show branches</w:t>
+      </w:r>
+    </w:p>
+    <w:p>
+      <w:pPr>
+        <w:rPr>
+          <w:sz w:val="24"/>
+          <w:szCs w:val="24"/>
+          <w:lang w:val="en-US"/>
+        </w:rPr>
+      </w:pPr>
+      <w:r>
+        <w:rPr>
+          <w:sz w:val="24"/>
+          <w:szCs w:val="24"/>
+          <w:lang w:val="en-US"/>
+        </w:rPr>
+        <w:t>git branch</w:t>
+      </w:r>
+    </w:p>
+    <w:p>
+      <w:pPr>
+        <w:rPr>
+          <w:sz w:val="24"/>
+          <w:szCs w:val="24"/>
+          <w:lang w:val="en-US"/>
+        </w:rPr>
+      </w:pPr>
+      <w:r>
+        <w:rPr>
+          <w:sz w:val="24"/>
+          <w:szCs w:val="24"/>
+          <w:lang w:val="en-US"/>
+        </w:rPr>
+        <w:t xml:space="preserve">to go to </w:t>
+      </w:r>
+      <w:proofErr w:type="gramStart"/>
+      <w:r>
+        <w:rPr>
+          <w:sz w:val="24"/>
+          <w:szCs w:val="24"/>
+          <w:lang w:val="en-US"/>
+        </w:rPr>
+        <w:t>particular branch</w:t>
+      </w:r>
+      <w:proofErr w:type="gramEnd"/>
+    </w:p>
+    <w:p>
+      <w:pPr>
+        <w:rPr>
+          <w:sz w:val="24"/>
+          <w:szCs w:val="24"/>
+          <w:lang w:val="en-US"/>
+        </w:rPr>
+      </w:pPr>
+      <w:r>
+        <w:rPr>
+          <w:sz w:val="24"/>
+          <w:szCs w:val="24"/>
+          <w:lang w:val="en-US"/>
+        </w:rPr>
+        <w:t xml:space="preserve">git checkout </w:t>
+      </w:r>
+      <w:proofErr w:type="spellStart"/>
+      <w:r>
+        <w:rPr>
+          <w:sz w:val="24"/>
+          <w:szCs w:val="24"/>
+          <w:lang w:val="en-US"/>
+        </w:rPr>
+        <w:t>branch_name</w:t>
+      </w:r>
+      <w:proofErr w:type="spellEnd"/>
+    </w:p>
+    <w:p>
+      <w:pPr>
+        <w:rPr>
+          <w:sz w:val="24"/>
+          <w:szCs w:val="24"/>
+          <w:lang w:val="en-US"/>
+        </w:rPr>
+      </w:pPr>
     </w:p>
     <w:sectPr>
       <w:pgSz w:w="11906" w:h="16838"/>

</xml_diff>